<commit_message>
Fine Diagramma Classi, rifinitura D1 e D2
</commit_message>
<xml_diff>
--- a/Deliverables/Deliverable1.docx
+++ b/Deliverables/Deliverable1.docx
@@ -57,6 +57,7 @@
           <w:szCs w:val="48"/>
         </w:rPr>
       </w:pPr>
+      <w:proofErr w:type="spellStart"/>
       <w:r>
         <w:rPr>
           <w:b/>
@@ -67,12 +68,9 @@
         </w:rPr>
         <w:t>iSpesa</w:t>
       </w:r>
-    </w:p>
-    <w:p>
-      <w:pPr>
-        <w:jc w:val="center"/>
-      </w:pPr>
-    </w:p>
+      <w:proofErr w:type="spellEnd"/>
+    </w:p>
+    <w:p/>
     <w:p>
       <w:pPr>
         <w:jc w:val="center"/>
@@ -595,8 +593,14 @@
         <w:p>
           <w:pPr>
             <w:pStyle w:val="Titolosommario"/>
+            <w:rPr>
+              <w:color w:val="C00000"/>
+            </w:rPr>
           </w:pPr>
           <w:r>
+            <w:rPr>
+              <w:color w:val="C00000"/>
+            </w:rPr>
             <w:t>Indice</w:t>
           </w:r>
         </w:p>
@@ -3064,7 +3068,23 @@
           <w:sz w:val="24"/>
           <w:szCs w:val="24"/>
         </w:rPr>
-        <w:t>Il seguente documento ha lo scopo di descrivere in linguaggio naturale l’analisi dei requisiti relativi al progetto iSpesa. In particolare, tale documento spiegherà:</w:t>
+        <w:t xml:space="preserve">Il seguente documento ha lo scopo di descrivere in linguaggio naturale l’analisi dei requisiti relativi al progetto </w:t>
+      </w:r>
+      <w:proofErr w:type="spellStart"/>
+      <w:r>
+        <w:rPr>
+          <w:sz w:val="24"/>
+          <w:szCs w:val="24"/>
+        </w:rPr>
+        <w:t>iSpesa</w:t>
+      </w:r>
+      <w:proofErr w:type="spellEnd"/>
+      <w:r>
+        <w:rPr>
+          <w:sz w:val="24"/>
+          <w:szCs w:val="24"/>
+        </w:rPr>
+        <w:t>. In particolare, tale documento spiegherà:</w:t>
       </w:r>
     </w:p>
     <w:p>
@@ -3450,7 +3470,23 @@
           <w:sz w:val="24"/>
           <w:szCs w:val="24"/>
         </w:rPr>
-        <w:t>Il progetto iSpesa ha lo scopo di realizzare un sito web, compatibile sia con dispositivi desktop che mobile. Il sito web dovrà permettere all’utente di cercare prodotti tra i vari discount e supermercati (da qui in poi detti semplicemente “negozi</w:t>
+        <w:t xml:space="preserve">Il progetto </w:t>
+      </w:r>
+      <w:proofErr w:type="spellStart"/>
+      <w:r>
+        <w:rPr>
+          <w:sz w:val="24"/>
+          <w:szCs w:val="24"/>
+        </w:rPr>
+        <w:t>iSpesa</w:t>
+      </w:r>
+      <w:proofErr w:type="spellEnd"/>
+      <w:r>
+        <w:rPr>
+          <w:sz w:val="24"/>
+          <w:szCs w:val="24"/>
+        </w:rPr>
+        <w:t xml:space="preserve"> ha lo scopo di realizzare un sito web, compatibile sia con dispositivi desktop che mobile. Il sito web dovrà permettere all’utente di cercare prodotti tra i vari discount e supermercati (da qui in poi detti semplicemente “negozi</w:t>
       </w:r>
       <w:r>
         <w:rPr>
@@ -3471,7 +3507,21 @@
           <w:sz w:val="24"/>
           <w:szCs w:val="24"/>
         </w:rPr>
-        <w:t>. Caratteristica essenziale del sito web sarà la possibilità di visualizzare lo storico dei prezzi di un prodotto in ogni negozio in cui esso è disponibile per poter così fare una scelta più accurata e consapevole durante l’acquisto. L’utente potrà, anche, lasciare una recensione ad un determinato negozio o lascia un cuore ad una catena di negozi.</w:t>
+        <w:t>. Caratteristica essenziale del sito web sarà la possibilità di visualizzare lo storico dei prezzi di un prodotto in ogni negozio in cui esso è disponibile per poter così fare una scelta più accurata e consapevole durante l’acquisto. L’utente potrà, anche, lasciare una recensione ad un determinato negozi</w:t>
+      </w:r>
+      <w:r>
+        <w:rPr>
+          <w:sz w:val="24"/>
+          <w:szCs w:val="24"/>
+        </w:rPr>
+        <w:t>o</w:t>
+      </w:r>
+      <w:r>
+        <w:rPr>
+          <w:sz w:val="24"/>
+          <w:szCs w:val="24"/>
+        </w:rPr>
+        <w:t>.</w:t>
       </w:r>
     </w:p>
     <w:p>
@@ -3489,6 +3539,7 @@
           <w:b/>
           <w:sz w:val="28"/>
           <w:szCs w:val="28"/>
+          <w:u w:val="single"/>
         </w:rPr>
       </w:pPr>
     </w:p>
@@ -4164,7 +4215,14 @@
           <w:sz w:val="24"/>
           <w:szCs w:val="24"/>
         </w:rPr>
-        <w:t>Permette agli utenti di visualizzare i negozi nelle vicinanze o in tutta Italia con le recensioni più alte e anche tutte le catene di negozi disponibili in Italia.</w:t>
+        <w:t>Permette agli utenti di visualizzare i negozi nelle vicinanze o in tutta Italia con le recensioni più alte</w:t>
+      </w:r>
+      <w:r>
+        <w:rPr>
+          <w:sz w:val="24"/>
+          <w:szCs w:val="24"/>
+        </w:rPr>
+        <w:t>.</w:t>
       </w:r>
     </w:p>
     <w:p>
@@ -4211,22 +4269,13 @@
         </w:rPr>
         <w:t>.</w:t>
       </w:r>
-    </w:p>
-    <w:p>
-      <w:pPr>
-        <w:rPr>
-          <w:sz w:val="24"/>
-          <w:szCs w:val="24"/>
-        </w:rPr>
-      </w:pPr>
-    </w:p>
-    <w:p>
-      <w:pPr>
-        <w:rPr>
-          <w:sz w:val="24"/>
-          <w:szCs w:val="24"/>
-        </w:rPr>
-      </w:pPr>
+      <w:r>
+        <w:rPr>
+          <w:sz w:val="24"/>
+          <w:szCs w:val="24"/>
+        </w:rPr>
+        <w:t xml:space="preserve"> Ogni prodotto appartiene ad una categoria specifica di prodotti.</w:t>
+      </w:r>
     </w:p>
     <w:p>
       <w:pPr>
@@ -4240,20 +4289,11 @@
     </w:p>
     <w:p>
       <w:pPr>
-        <w:rPr>
-          <w:b/>
-          <w:sz w:val="24"/>
-          <w:szCs w:val="24"/>
-          <w:u w:val="single"/>
-        </w:rPr>
-      </w:pPr>
-    </w:p>
-    <w:p>
-      <w:pPr>
         <w:pStyle w:val="Titolo2"/>
       </w:pPr>
       <w:bookmarkStart w:id="9" w:name="_Toc147346000"/>
       <w:r>
+        <w:lastRenderedPageBreak/>
         <w:t>RF Utente Anonimo</w:t>
       </w:r>
       <w:bookmarkEnd w:id="9"/>
@@ -4813,54 +4853,15 @@
           <w:sz w:val="24"/>
           <w:szCs w:val="24"/>
         </w:rPr>
-        <w:t>15</w:t>
-      </w:r>
-      <w:r>
-        <w:rPr>
-          <w:b/>
-          <w:sz w:val="24"/>
-          <w:szCs w:val="24"/>
-        </w:rPr>
-        <w:t xml:space="preserve">. </w:t>
-      </w:r>
-      <w:r>
-        <w:rPr>
-          <w:sz w:val="24"/>
-          <w:szCs w:val="24"/>
-        </w:rPr>
-        <w:t>Ha la possibilità di lasciare un mi piace ad una specifica catena di negozi.</w:t>
-      </w:r>
-    </w:p>
-    <w:p>
-      <w:pPr>
-        <w:rPr>
-          <w:sz w:val="24"/>
-          <w:szCs w:val="24"/>
-        </w:rPr>
-      </w:pPr>
-    </w:p>
-    <w:p>
-      <w:pPr>
-        <w:rPr>
-          <w:sz w:val="24"/>
-          <w:szCs w:val="24"/>
-        </w:rPr>
-      </w:pPr>
-      <w:r>
-        <w:rPr>
-          <w:b/>
-          <w:sz w:val="24"/>
-          <w:szCs w:val="24"/>
-        </w:rPr>
-        <w:t xml:space="preserve">RF </w:t>
-      </w:r>
-      <w:r>
-        <w:rPr>
-          <w:b/>
-          <w:sz w:val="24"/>
-          <w:szCs w:val="24"/>
-        </w:rPr>
-        <w:t>16</w:t>
+        <w:t>1</w:t>
+      </w:r>
+      <w:r>
+        <w:rPr>
+          <w:b/>
+          <w:sz w:val="24"/>
+          <w:szCs w:val="24"/>
+        </w:rPr>
+        <w:t>5</w:t>
       </w:r>
       <w:r>
         <w:rPr>
@@ -4877,6 +4878,46 @@
         </w:rPr>
         <w:t xml:space="preserve"> Può cambiare password, cambiare foto profilo (una generica verrà assegnata alla creazione), effettuare segnalazioni per eventuali problemi/errori e cambiare il domicilio nella pagina utente.</w:t>
       </w:r>
+    </w:p>
+    <w:p>
+      <w:pPr>
+        <w:rPr>
+          <w:b/>
+          <w:sz w:val="24"/>
+          <w:szCs w:val="24"/>
+          <w:u w:val="single"/>
+        </w:rPr>
+      </w:pPr>
+    </w:p>
+    <w:p>
+      <w:pPr>
+        <w:rPr>
+          <w:b/>
+          <w:sz w:val="24"/>
+          <w:szCs w:val="24"/>
+          <w:u w:val="single"/>
+        </w:rPr>
+      </w:pPr>
+    </w:p>
+    <w:p>
+      <w:pPr>
+        <w:rPr>
+          <w:b/>
+          <w:sz w:val="24"/>
+          <w:szCs w:val="24"/>
+          <w:u w:val="single"/>
+        </w:rPr>
+      </w:pPr>
+    </w:p>
+    <w:p>
+      <w:pPr>
+        <w:rPr>
+          <w:b/>
+          <w:sz w:val="24"/>
+          <w:szCs w:val="24"/>
+          <w:u w:val="single"/>
+        </w:rPr>
+      </w:pPr>
     </w:p>
     <w:p>
       <w:pPr>
@@ -4938,6 +4979,53 @@
           <w:sz w:val="24"/>
           <w:szCs w:val="24"/>
         </w:rPr>
+        <w:t>6</w:t>
+      </w:r>
+      <w:r>
+        <w:rPr>
+          <w:b/>
+          <w:sz w:val="24"/>
+          <w:szCs w:val="24"/>
+        </w:rPr>
+        <w:t>.</w:t>
+      </w:r>
+      <w:r>
+        <w:rPr>
+          <w:sz w:val="24"/>
+          <w:szCs w:val="24"/>
+        </w:rPr>
+        <w:t xml:space="preserve"> Si tratta di account di back-end, affidati dal gestore del sito a persone che ritiene adeguate all’interno della struttura che gestisce il sito stesso.</w:t>
+      </w:r>
+    </w:p>
+    <w:p>
+      <w:pPr>
+        <w:rPr>
+          <w:sz w:val="24"/>
+          <w:szCs w:val="24"/>
+        </w:rPr>
+      </w:pPr>
+    </w:p>
+    <w:p>
+      <w:pPr>
+        <w:rPr>
+          <w:sz w:val="24"/>
+          <w:szCs w:val="24"/>
+        </w:rPr>
+      </w:pPr>
+      <w:r>
+        <w:rPr>
+          <w:b/>
+          <w:sz w:val="24"/>
+          <w:szCs w:val="24"/>
+        </w:rPr>
+        <w:t>RF 1</w:t>
+      </w:r>
+      <w:r>
+        <w:rPr>
+          <w:b/>
+          <w:sz w:val="24"/>
+          <w:szCs w:val="24"/>
+        </w:rPr>
         <w:t>7</w:t>
       </w:r>
       <w:r>
@@ -4953,7 +5041,7 @@
           <w:sz w:val="24"/>
           <w:szCs w:val="24"/>
         </w:rPr>
-        <w:t xml:space="preserve"> Si tratta di account di back-end, affidati dal gestore del sito a persone che ritiene adeguate all’interno della struttura che gestisce il sito stesso.</w:t>
+        <w:t xml:space="preserve"> Può moderare le recensioni, oscurando il testo se contiene volgarismi o insulti</w:t>
       </w:r>
     </w:p>
     <w:p>
@@ -5000,39 +5088,39 @@
           <w:sz w:val="24"/>
           <w:szCs w:val="24"/>
         </w:rPr>
-        <w:t xml:space="preserve"> Può moderare le recensioni, oscurando il testo se contiene volgarismi o insulti</w:t>
-      </w:r>
-    </w:p>
-    <w:p>
-      <w:pPr>
-        <w:rPr>
-          <w:sz w:val="24"/>
-          <w:szCs w:val="24"/>
-        </w:rPr>
-      </w:pPr>
-    </w:p>
-    <w:p>
-      <w:pPr>
-        <w:rPr>
-          <w:sz w:val="24"/>
-          <w:szCs w:val="24"/>
-        </w:rPr>
-      </w:pPr>
-      <w:r>
-        <w:rPr>
-          <w:b/>
-          <w:sz w:val="24"/>
-          <w:szCs w:val="24"/>
-        </w:rPr>
-        <w:t>RF 1</w:t>
-      </w:r>
-      <w:r>
-        <w:rPr>
-          <w:b/>
-          <w:sz w:val="24"/>
-          <w:szCs w:val="24"/>
-        </w:rPr>
-        <w:t>9</w:t>
+        <w:t xml:space="preserve"> Visualizza le lamentele e risponde agli utenti sulle stesse. Può riportarle a chi di dovere se si tratta di problemi software o risolverle nel caso in cui si tratti di problemi relativi a recensioni moleste.</w:t>
+      </w:r>
+    </w:p>
+    <w:p>
+      <w:pPr>
+        <w:rPr>
+          <w:sz w:val="24"/>
+          <w:szCs w:val="24"/>
+        </w:rPr>
+      </w:pPr>
+    </w:p>
+    <w:p>
+      <w:pPr>
+        <w:rPr>
+          <w:sz w:val="24"/>
+          <w:szCs w:val="24"/>
+        </w:rPr>
+      </w:pPr>
+      <w:r>
+        <w:rPr>
+          <w:b/>
+          <w:sz w:val="24"/>
+          <w:szCs w:val="24"/>
+        </w:rPr>
+        <w:t xml:space="preserve">RF </w:t>
+      </w:r>
+      <w:r>
+        <w:rPr>
+          <w:b/>
+          <w:sz w:val="24"/>
+          <w:szCs w:val="24"/>
+        </w:rPr>
+        <w:t>19</w:t>
       </w:r>
       <w:r>
         <w:rPr>
@@ -5047,7 +5135,7 @@
           <w:sz w:val="24"/>
           <w:szCs w:val="24"/>
         </w:rPr>
-        <w:t xml:space="preserve"> Visualizza le lamentele e risponde agli utenti sulle stesse. Può riportarle a chi di dovere se si tratta di problemi software o risolverle nel caso in cui si tratti di problemi relativi a recensioni moleste.</w:t>
+        <w:t xml:space="preserve"> Ha la possibilità di cambiare la propria password ma la foto profilo e il nome saranno fissi per tutti i moderatori. </w:t>
       </w:r>
     </w:p>
     <w:p>
@@ -5079,7 +5167,15 @@
           <w:sz w:val="24"/>
           <w:szCs w:val="24"/>
         </w:rPr>
-        <w:t>20</w:t>
+        <w:t>2</w:t>
+      </w:r>
+      <w:r>
+        <w:rPr>
+          <w:b/>
+          <w:sz w:val="24"/>
+          <w:szCs w:val="24"/>
+        </w:rPr>
+        <w:t>0</w:t>
       </w:r>
       <w:r>
         <w:rPr>
@@ -5094,7 +5190,21 @@
           <w:sz w:val="24"/>
           <w:szCs w:val="24"/>
         </w:rPr>
-        <w:t xml:space="preserve"> Ha la possibilità di cambiare la propria password ma la foto profilo e il nome saranno fissi per tutti i moderatori. </w:t>
+        <w:t xml:space="preserve"> Non può accedere a nessuna funzione del sito ma avrà apposite schermate per la moderazione dello stesso. Un amministratore che volesse utilizzare </w:t>
+      </w:r>
+      <w:r>
+        <w:rPr>
+          <w:sz w:val="24"/>
+          <w:szCs w:val="24"/>
+        </w:rPr>
+        <w:t>le funzionalità</w:t>
+      </w:r>
+      <w:r>
+        <w:rPr>
+          <w:sz w:val="24"/>
+          <w:szCs w:val="24"/>
+        </w:rPr>
+        <w:t xml:space="preserve"> del sito dovrà farsi un account separato.</w:t>
       </w:r>
     </w:p>
     <w:p>
@@ -5126,68 +5236,15 @@
           <w:sz w:val="24"/>
           <w:szCs w:val="24"/>
         </w:rPr>
-        <w:t>21</w:t>
-      </w:r>
-      <w:r>
-        <w:rPr>
-          <w:b/>
-          <w:sz w:val="24"/>
-          <w:szCs w:val="24"/>
-        </w:rPr>
-        <w:t>.</w:t>
-      </w:r>
-      <w:r>
-        <w:rPr>
-          <w:sz w:val="24"/>
-          <w:szCs w:val="24"/>
-        </w:rPr>
-        <w:t xml:space="preserve"> Non può accedere a nessuna funzione del sito ma avrà apposite schermate per la moderazione dello stesso. Un amministratore che volesse utilizzare </w:t>
-      </w:r>
-      <w:r>
-        <w:rPr>
-          <w:sz w:val="24"/>
-          <w:szCs w:val="24"/>
-        </w:rPr>
-        <w:t>le funzionalità</w:t>
-      </w:r>
-      <w:r>
-        <w:rPr>
-          <w:sz w:val="24"/>
-          <w:szCs w:val="24"/>
-        </w:rPr>
-        <w:t xml:space="preserve"> del sito dovrà farsi un account separato.</w:t>
-      </w:r>
-    </w:p>
-    <w:p>
-      <w:pPr>
-        <w:rPr>
-          <w:sz w:val="24"/>
-          <w:szCs w:val="24"/>
-        </w:rPr>
-      </w:pPr>
-    </w:p>
-    <w:p>
-      <w:pPr>
-        <w:rPr>
-          <w:sz w:val="24"/>
-          <w:szCs w:val="24"/>
-        </w:rPr>
-      </w:pPr>
-      <w:r>
-        <w:rPr>
-          <w:b/>
-          <w:sz w:val="24"/>
-          <w:szCs w:val="24"/>
-        </w:rPr>
-        <w:t xml:space="preserve">RF </w:t>
-      </w:r>
-      <w:r>
-        <w:rPr>
-          <w:b/>
-          <w:sz w:val="24"/>
-          <w:szCs w:val="24"/>
-        </w:rPr>
-        <w:t>22</w:t>
+        <w:t>2</w:t>
+      </w:r>
+      <w:r>
+        <w:rPr>
+          <w:b/>
+          <w:sz w:val="24"/>
+          <w:szCs w:val="24"/>
+        </w:rPr>
+        <w:t>1</w:t>
       </w:r>
       <w:r>
         <w:rPr>
@@ -5476,7 +5533,55 @@
           <w:sz w:val="24"/>
           <w:szCs w:val="24"/>
         </w:rPr>
-        <w:t xml:space="preserve">Il sito web dovrà essere il più affidabile possibile per garantire ad ogni utente la possibilità di utilizzarlo quotidianamente. Ciò implica che il sito debba funzionare sempre (24 ore su 24 e 7 giorni su 7) senza interruzioni. Il tempo di risposta medio non dovrebbe mai superare il secondo. La fruizione dello stesso deve essere fluida e non deve causare problemi. Verranno adottate logiche di retry per le operazioni di trasmissione tra i vari livelli coinvolti. In particolare, tra i possibili errori per cui deve essere previsto un retry sono inclusi la perdita temporanea della connettività di rete per componenti e servizi (es. Database di back-end), l'indisponibilità temporanea di un servizio o i timeout generati perché un servizio è occupato. </w:t>
+        <w:t xml:space="preserve">Il sito web dovrà essere il più affidabile possibile per garantire ad ogni utente la possibilità di utilizzarlo quotidianamente. Ciò implica che il sito debba funzionare sempre (24 ore su 24 e 7 giorni su 7) senza interruzioni. Il tempo di risposta medio non dovrebbe mai superare il secondo. La fruizione dello stesso deve essere fluida e non deve causare problemi. Verranno adottate logiche di </w:t>
+      </w:r>
+      <w:proofErr w:type="spellStart"/>
+      <w:r>
+        <w:rPr>
+          <w:sz w:val="24"/>
+          <w:szCs w:val="24"/>
+        </w:rPr>
+        <w:t>retry</w:t>
+      </w:r>
+      <w:proofErr w:type="spellEnd"/>
+      <w:r>
+        <w:rPr>
+          <w:sz w:val="24"/>
+          <w:szCs w:val="24"/>
+        </w:rPr>
+        <w:t xml:space="preserve"> per le operazioni di trasmissione tra i vari livelli coinvolti. In particolare, tra i possibili errori per cui deve essere previsto un </w:t>
+      </w:r>
+      <w:proofErr w:type="spellStart"/>
+      <w:r>
+        <w:rPr>
+          <w:sz w:val="24"/>
+          <w:szCs w:val="24"/>
+        </w:rPr>
+        <w:t>retry</w:t>
+      </w:r>
+      <w:proofErr w:type="spellEnd"/>
+      <w:r>
+        <w:rPr>
+          <w:sz w:val="24"/>
+          <w:szCs w:val="24"/>
+        </w:rPr>
+        <w:t xml:space="preserve"> sono inclusi la perdita temporanea della connettività di rete per componenti e servizi (es. Database di back-end), l'indisponibilità temporanea di un servizio o i </w:t>
+      </w:r>
+      <w:proofErr w:type="spellStart"/>
+      <w:r>
+        <w:rPr>
+          <w:sz w:val="24"/>
+          <w:szCs w:val="24"/>
+        </w:rPr>
+        <w:t>timeout</w:t>
+      </w:r>
+      <w:proofErr w:type="spellEnd"/>
+      <w:r>
+        <w:rPr>
+          <w:sz w:val="24"/>
+          <w:szCs w:val="24"/>
+        </w:rPr>
+        <w:t xml:space="preserve"> generati perché un servizio è occupato. </w:t>
       </w:r>
     </w:p>
     <w:p>
@@ -5542,7 +5647,23 @@
           <w:sz w:val="24"/>
           <w:szCs w:val="24"/>
         </w:rPr>
-        <w:t>Il sito web sarà compatibile su desktop con le versioni Chromium 79 e Firefox 68 e superiori. Safari non verrà supportato.</w:t>
+        <w:t xml:space="preserve">Il sito web sarà compatibile su desktop con le versioni </w:t>
+      </w:r>
+      <w:proofErr w:type="spellStart"/>
+      <w:r>
+        <w:rPr>
+          <w:sz w:val="24"/>
+          <w:szCs w:val="24"/>
+        </w:rPr>
+        <w:t>Chromium</w:t>
+      </w:r>
+      <w:proofErr w:type="spellEnd"/>
+      <w:r>
+        <w:rPr>
+          <w:sz w:val="24"/>
+          <w:szCs w:val="24"/>
+        </w:rPr>
+        <w:t xml:space="preserve"> 79 e Firefox 68 e superiori. Safari non verrà supportato.</w:t>
       </w:r>
     </w:p>
     <w:p>
@@ -5921,7 +6042,39 @@
           <w:sz w:val="24"/>
           <w:szCs w:val="24"/>
         </w:rPr>
-        <w:t>Questa sezione contiene dei mockup realizzati direttamente in HTML delle schermate relative ai requisiti funzionali del sito web. Tali immagini hanno lo scopo di rappresentare come il sito web si presenterà all’utente finale e come esso potrà interagire col sito web. I seguenti mockup sono relativi alle funzioni di:</w:t>
+        <w:t xml:space="preserve">Questa sezione contiene dei </w:t>
+      </w:r>
+      <w:proofErr w:type="spellStart"/>
+      <w:r>
+        <w:rPr>
+          <w:sz w:val="24"/>
+          <w:szCs w:val="24"/>
+        </w:rPr>
+        <w:t>mockup</w:t>
+      </w:r>
+      <w:proofErr w:type="spellEnd"/>
+      <w:r>
+        <w:rPr>
+          <w:sz w:val="24"/>
+          <w:szCs w:val="24"/>
+        </w:rPr>
+        <w:t xml:space="preserve"> realizzati direttamente in HTML delle schermate relative ai requisiti funzionali del sito web. Tali immagini hanno lo scopo di rappresentare come il sito web si presenterà all’utente finale e come esso potrà interagire col sito web. I seguenti </w:t>
+      </w:r>
+      <w:proofErr w:type="spellStart"/>
+      <w:r>
+        <w:rPr>
+          <w:sz w:val="24"/>
+          <w:szCs w:val="24"/>
+        </w:rPr>
+        <w:t>mockup</w:t>
+      </w:r>
+      <w:proofErr w:type="spellEnd"/>
+      <w:r>
+        <w:rPr>
+          <w:sz w:val="24"/>
+          <w:szCs w:val="24"/>
+        </w:rPr>
+        <w:t xml:space="preserve"> sono relativi alle funzioni di:</w:t>
       </w:r>
     </w:p>
     <w:p>
@@ -5938,7 +6091,7 @@
           <w:noProof/>
         </w:rPr>
         <w:drawing>
-          <wp:anchor distT="0" distB="0" distL="114300" distR="114300" simplePos="0" relativeHeight="251658240" behindDoc="1" locked="0" layoutInCell="1" allowOverlap="1" wp14:anchorId="6C7AC20D" wp14:editId="554DF71F">
+          <wp:anchor distT="0" distB="0" distL="114300" distR="114300" simplePos="0" relativeHeight="251658240" behindDoc="1" locked="0" layoutInCell="1" allowOverlap="1" wp14:anchorId="6C7AC20D" wp14:editId="4B065404">
             <wp:simplePos x="0" y="0"/>
             <wp:positionH relativeFrom="margin">
               <wp:align>center</wp:align>
@@ -6028,7 +6181,7 @@
           <w:noProof/>
         </w:rPr>
         <w:drawing>
-          <wp:anchor distT="0" distB="0" distL="114300" distR="114300" simplePos="0" relativeHeight="251660288" behindDoc="0" locked="0" layoutInCell="1" allowOverlap="1" wp14:anchorId="0D4DC00B" wp14:editId="581268DE">
+          <wp:anchor distT="0" distB="0" distL="114300" distR="114300" simplePos="0" relativeHeight="251660288" behindDoc="0" locked="0" layoutInCell="1" allowOverlap="1" wp14:anchorId="0D4DC00B" wp14:editId="1900B401">
             <wp:simplePos x="0" y="0"/>
             <wp:positionH relativeFrom="margin">
               <wp:align>center</wp:align>
@@ -6119,7 +6272,7 @@
         </w:rPr>
         <w:lastRenderedPageBreak/>
         <w:drawing>
-          <wp:anchor distT="0" distB="0" distL="114300" distR="114300" simplePos="0" relativeHeight="251661312" behindDoc="0" locked="0" layoutInCell="1" allowOverlap="1" wp14:anchorId="4A566746" wp14:editId="242C71B1">
+          <wp:anchor distT="0" distB="0" distL="114300" distR="114300" simplePos="0" relativeHeight="251661312" behindDoc="0" locked="0" layoutInCell="1" allowOverlap="1" wp14:anchorId="4A566746" wp14:editId="71C47671">
             <wp:simplePos x="0" y="0"/>
             <wp:positionH relativeFrom="margin">
               <wp:align>center</wp:align>
@@ -6205,30 +6358,20 @@
       </w:pPr>
       <w:bookmarkStart w:id="25" w:name="_Toc147346014"/>
       <w:r>
+        <w:t>Sezione negozi</w:t>
+      </w:r>
+      <w:bookmarkEnd w:id="25"/>
+    </w:p>
+    <w:p>
+      <w:r>
         <w:rPr>
           <w:noProof/>
         </w:rPr>
         <w:drawing>
-          <wp:anchor distT="0" distB="0" distL="114300" distR="114300" simplePos="0" relativeHeight="251662336" behindDoc="0" locked="0" layoutInCell="1" allowOverlap="1" wp14:anchorId="162E13AB" wp14:editId="4A72762D">
-            <wp:simplePos x="0" y="0"/>
-            <wp:positionH relativeFrom="margin">
-              <wp:posOffset>-676910</wp:posOffset>
-            </wp:positionH>
-            <wp:positionV relativeFrom="paragraph">
-              <wp:posOffset>327660</wp:posOffset>
-            </wp:positionV>
-            <wp:extent cx="7208520" cy="3209925"/>
-            <wp:effectExtent l="0" t="0" r="0" b="9525"/>
-            <wp:wrapThrough wrapText="bothSides">
-              <wp:wrapPolygon edited="0">
-                <wp:start x="0" y="0"/>
-                <wp:lineTo x="0" y="21536"/>
-                <wp:lineTo x="21520" y="21536"/>
-                <wp:lineTo x="21520" y="0"/>
-                <wp:lineTo x="0" y="0"/>
-              </wp:wrapPolygon>
-            </wp:wrapThrough>
-            <wp:docPr id="1129836156" name="Immagine 5"/>
+          <wp:inline distT="0" distB="0" distL="0" distR="0" wp14:anchorId="1A3A8E7E" wp14:editId="136547D6">
+            <wp:extent cx="5733415" cy="2556510"/>
+            <wp:effectExtent l="0" t="0" r="635" b="0"/>
+            <wp:docPr id="1426889777" name="Immagine 1"/>
             <wp:cNvGraphicFramePr>
               <a:graphicFrameLocks xmlns:a="http://schemas.openxmlformats.org/drawingml/2006/main" noChangeAspect="1"/>
             </wp:cNvGraphicFramePr>
@@ -6236,55 +6379,31 @@
               <a:graphicData uri="http://schemas.openxmlformats.org/drawingml/2006/picture">
                 <pic:pic xmlns:pic="http://schemas.openxmlformats.org/drawingml/2006/picture">
                   <pic:nvPicPr>
-                    <pic:cNvPr id="0" name="Picture 9"/>
-                    <pic:cNvPicPr>
-                      <a:picLocks noChangeAspect="1" noChangeArrowheads="1"/>
-                    </pic:cNvPicPr>
+                    <pic:cNvPr id="1426889777" name=""/>
+                    <pic:cNvPicPr/>
                   </pic:nvPicPr>
                   <pic:blipFill>
-                    <a:blip r:embed="rId11" cstate="print">
-                      <a:extLst>
-                        <a:ext uri="{28A0092B-C50C-407E-A947-70E740481C1C}">
-                          <a14:useLocalDpi xmlns:a14="http://schemas.microsoft.com/office/drawing/2010/main" val="0"/>
-                        </a:ext>
-                      </a:extLst>
-                    </a:blip>
-                    <a:srcRect/>
+                    <a:blip r:embed="rId11"/>
                     <a:stretch>
                       <a:fillRect/>
                     </a:stretch>
                   </pic:blipFill>
-                  <pic:spPr bwMode="auto">
+                  <pic:spPr>
                     <a:xfrm>
                       <a:off x="0" y="0"/>
-                      <a:ext cx="7208520" cy="3209925"/>
+                      <a:ext cx="5733415" cy="2556510"/>
                     </a:xfrm>
                     <a:prstGeom prst="rect">
                       <a:avLst/>
                     </a:prstGeom>
-                    <a:noFill/>
-                    <a:ln>
-                      <a:noFill/>
-                    </a:ln>
                   </pic:spPr>
                 </pic:pic>
               </a:graphicData>
             </a:graphic>
-            <wp14:sizeRelH relativeFrom="margin">
-              <wp14:pctWidth>0</wp14:pctWidth>
-            </wp14:sizeRelH>
-            <wp14:sizeRelV relativeFrom="margin">
-              <wp14:pctHeight>0</wp14:pctHeight>
-            </wp14:sizeRelV>
-          </wp:anchor>
+          </wp:inline>
         </w:drawing>
       </w:r>
-      <w:r>
-        <w:t>Sezione negozi</w:t>
-      </w:r>
-      <w:bookmarkEnd w:id="25"/>
-    </w:p>
-    <w:p/>
+    </w:p>
     <w:p/>
     <w:p/>
     <w:p/>
@@ -6304,7 +6423,7 @@
         </w:rPr>
         <w:lastRenderedPageBreak/>
         <w:drawing>
-          <wp:anchor distT="0" distB="0" distL="114300" distR="114300" simplePos="0" relativeHeight="251663360" behindDoc="0" locked="0" layoutInCell="1" allowOverlap="1" wp14:anchorId="4EFA9F5B" wp14:editId="75A8091C">
+          <wp:anchor distT="0" distB="0" distL="114300" distR="114300" simplePos="0" relativeHeight="251663360" behindDoc="0" locked="0" layoutInCell="1" allowOverlap="1" wp14:anchorId="4EFA9F5B" wp14:editId="13CB1A81">
             <wp:simplePos x="0" y="0"/>
             <wp:positionH relativeFrom="margin">
               <wp:align>center</wp:align>
@@ -6398,7 +6517,7 @@
           <w:noProof/>
         </w:rPr>
         <w:drawing>
-          <wp:anchor distT="0" distB="0" distL="114300" distR="114300" simplePos="0" relativeHeight="251659264" behindDoc="0" locked="0" layoutInCell="1" allowOverlap="1" wp14:anchorId="29E083BC" wp14:editId="6CC250F0">
+          <wp:anchor distT="0" distB="0" distL="114300" distR="114300" simplePos="0" relativeHeight="251659264" behindDoc="0" locked="0" layoutInCell="1" allowOverlap="1" wp14:anchorId="29E083BC" wp14:editId="3FC56BF3">
             <wp:simplePos x="0" y="0"/>
             <wp:positionH relativeFrom="page">
               <wp:posOffset>161925</wp:posOffset>
@@ -6839,7 +6958,15 @@
     </w:p>
     <w:p>
       <w:r>
-        <w:t>I sistemi esterni con cui iSpesa si dovrà interfacciare sono:</w:t>
+        <w:t xml:space="preserve">I sistemi esterni con cui </w:t>
+      </w:r>
+      <w:proofErr w:type="spellStart"/>
+      <w:r>
+        <w:t>iSpesa</w:t>
+      </w:r>
+      <w:proofErr w:type="spellEnd"/>
+      <w:r>
+        <w:t xml:space="preserve"> si dovrà interfacciare sono:</w:t>
       </w:r>
     </w:p>
     <w:p>
@@ -7700,9 +7827,11 @@
                         <w:shd w:val="clear" w:color="auto" w:fill="C00000"/>
                         <w:jc w:val="center"/>
                       </w:pPr>
+                      <w:proofErr w:type="spellStart"/>
                       <w:r>
                         <w:t>iSpesa</w:t>
                       </w:r>
+                      <w:proofErr w:type="spellEnd"/>
                     </w:p>
                   </w:txbxContent>
                 </v:textbox>

</xml_diff>

<commit_message>
D1 finito e inizio rifinitura D2
</commit_message>
<xml_diff>
--- a/Deliverables/Deliverable1.docx
+++ b/Deliverables/Deliverable1.docx
@@ -2,7 +2,11 @@
 <file path=word/document.xml><?xml version="1.0" encoding="utf-8"?>
 <w:document xmlns:wpc="http://schemas.microsoft.com/office/word/2010/wordprocessingCanvas" xmlns:cx="http://schemas.microsoft.com/office/drawing/2014/chartex" xmlns:cx1="http://schemas.microsoft.com/office/drawing/2015/9/8/chartex" xmlns:cx2="http://schemas.microsoft.com/office/drawing/2015/10/21/chartex" xmlns:cx3="http://schemas.microsoft.com/office/drawing/2016/5/9/chartex" xmlns:cx4="http://schemas.microsoft.com/office/drawing/2016/5/10/chartex" xmlns:cx5="http://schemas.microsoft.com/office/drawing/2016/5/11/chartex" xmlns:cx6="http://schemas.microsoft.com/office/drawing/2016/5/12/chartex" xmlns:cx7="http://schemas.microsoft.com/office/drawing/2016/5/13/chartex" xmlns:cx8="http://schemas.microsoft.com/office/drawing/2016/5/14/chartex" xmlns:mc="http://schemas.openxmlformats.org/markup-compatibility/2006" xmlns:aink="http://schemas.microsoft.com/office/drawing/2016/ink" xmlns:am3d="http://schemas.microsoft.com/office/drawing/2017/model3d" xmlns:o="urn:schemas-microsoft-com:office:office" xmlns:oel="http://schemas.microsoft.com/office/2019/extlst" xmlns:r="http://schemas.openxmlformats.org/officeDocument/2006/relationships" xmlns:m="http://schemas.openxmlformats.org/officeDocument/2006/math" xmlns:v="urn:schemas-microsoft-com:vml" xmlns:wp14="http://schemas.microsoft.com/office/word/2010/wordprocessingDrawing" xmlns:wp="http://schemas.openxmlformats.org/drawingml/2006/wordprocessingDrawing" xmlns:w10="urn:schemas-microsoft-com:office:word" xmlns:w="http://schemas.openxmlformats.org/wordprocessingml/2006/main" xmlns:w14="http://schemas.microsoft.com/office/word/2010/wordml" xmlns:w15="http://schemas.microsoft.com/office/word/2012/wordml" xmlns:w16cex="http://schemas.microsoft.com/office/word/2018/wordml/cex" xmlns:w16cid="http://schemas.microsoft.com/office/word/2016/wordml/cid" xmlns:w16="http://schemas.microsoft.com/office/word/2018/wordml" xmlns:w16sdtdh="http://schemas.microsoft.com/office/word/2020/wordml/sdtdatahash" xmlns:w16se="http://schemas.microsoft.com/office/word/2015/wordml/symex" xmlns:wpg="http://schemas.microsoft.com/office/word/2010/wordprocessingGroup" xmlns:wpi="http://schemas.microsoft.com/office/word/2010/wordprocessingInk" xmlns:wne="http://schemas.microsoft.com/office/word/2006/wordml" xmlns:wps="http://schemas.microsoft.com/office/word/2010/wordprocessingShape" mc:Ignorable="w14 w15 w16se w16cid w16 w16cex w16sdtdh wp14">
   <w:body>
-    <w:p/>
+    <w:p>
+      <w:pPr>
+        <w:jc w:val="both"/>
+      </w:pPr>
+    </w:p>
     <w:p>
       <w:pPr>
         <w:jc w:val="center"/>
@@ -57,7 +61,6 @@
           <w:szCs w:val="48"/>
         </w:rPr>
       </w:pPr>
-      <w:proofErr w:type="spellStart"/>
       <w:r>
         <w:rPr>
           <w:b/>
@@ -68,7 +71,6 @@
         </w:rPr>
         <w:t>iSpesa</w:t>
       </w:r>
-      <w:proofErr w:type="spellEnd"/>
     </w:p>
     <w:p/>
     <w:p>
@@ -3532,23 +3534,7 @@
           <w:sz w:val="24"/>
           <w:szCs w:val="24"/>
         </w:rPr>
-        <w:t xml:space="preserve">Il seguente documento ha lo scopo di descrivere in linguaggio naturale l’analisi dei requisiti relativi al progetto </w:t>
-      </w:r>
-      <w:proofErr w:type="spellStart"/>
-      <w:r>
-        <w:rPr>
-          <w:sz w:val="24"/>
-          <w:szCs w:val="24"/>
-        </w:rPr>
-        <w:t>iSpesa</w:t>
-      </w:r>
-      <w:proofErr w:type="spellEnd"/>
-      <w:r>
-        <w:rPr>
-          <w:sz w:val="24"/>
-          <w:szCs w:val="24"/>
-        </w:rPr>
-        <w:t>. In particolare, tale documento spiegherà:</w:t>
+        <w:t>Il seguente documento ha lo scopo di descrivere in linguaggio naturale l’analisi dei requisiti relativi al progetto iSpesa. In particolare, tale documento spiegherà:</w:t>
       </w:r>
     </w:p>
     <w:p>
@@ -3669,23 +3655,7 @@
           <w:sz w:val="24"/>
           <w:szCs w:val="24"/>
         </w:rPr>
-        <w:t xml:space="preserve">Il progetto </w:t>
-      </w:r>
-      <w:proofErr w:type="spellStart"/>
-      <w:r>
-        <w:rPr>
-          <w:sz w:val="24"/>
-          <w:szCs w:val="24"/>
-        </w:rPr>
-        <w:t>iSpesa</w:t>
-      </w:r>
-      <w:proofErr w:type="spellEnd"/>
-      <w:r>
-        <w:rPr>
-          <w:sz w:val="24"/>
-          <w:szCs w:val="24"/>
-        </w:rPr>
-        <w:t xml:space="preserve"> ha lo scopo di realizzare un sito web, compatibile sia con dispositivi desktop che mobile. Il sito web dovrà permettere all’utente</w:t>
+        <w:t>Il progetto iSpesa ha lo scopo di realizzare un sito web, compatibile sia con dispositivi desktop che mobile. Il sito web dovrà permettere all’utente</w:t>
       </w:r>
       <w:r>
         <w:rPr>
@@ -4613,8 +4583,8 @@
         <w:pStyle w:val="Titolo2"/>
       </w:pPr>
       <w:bookmarkStart w:id="14" w:name="_RF_6._Lista"/>
-      <w:bookmarkStart w:id="15" w:name="RF6listanegozi"/>
-      <w:bookmarkStart w:id="16" w:name="_Toc152949485"/>
+      <w:bookmarkStart w:id="15" w:name="_Toc152949485"/>
+      <w:bookmarkStart w:id="16" w:name="RF6listanegozi"/>
       <w:bookmarkEnd w:id="14"/>
       <w:r>
         <w:t xml:space="preserve">RF </w:t>
@@ -4625,9 +4595,9 @@
       <w:r>
         <w:t>. Lista dei negozi</w:t>
       </w:r>
-      <w:bookmarkEnd w:id="16"/>
-    </w:p>
-    <w:bookmarkEnd w:id="15"/>
+      <w:bookmarkEnd w:id="15"/>
+    </w:p>
+    <w:bookmarkEnd w:id="16"/>
     <w:p>
       <w:pPr>
         <w:rPr>
@@ -4738,8 +4708,8 @@
         <w:pStyle w:val="Titolo2"/>
       </w:pPr>
       <w:bookmarkStart w:id="19" w:name="_RF_8._Lista"/>
-      <w:bookmarkStart w:id="20" w:name="RF8listavolantini"/>
-      <w:bookmarkStart w:id="21" w:name="_Toc152949487"/>
+      <w:bookmarkStart w:id="20" w:name="_Toc152949487"/>
+      <w:bookmarkStart w:id="21" w:name="RF8listavolantini"/>
       <w:bookmarkEnd w:id="19"/>
       <w:r>
         <w:t xml:space="preserve">RF </w:t>
@@ -4753,9 +4723,9 @@
       <w:r>
         <w:t>volantini</w:t>
       </w:r>
-      <w:bookmarkEnd w:id="21"/>
-    </w:p>
-    <w:bookmarkEnd w:id="20"/>
+      <w:bookmarkEnd w:id="20"/>
+    </w:p>
+    <w:bookmarkEnd w:id="21"/>
     <w:p>
       <w:pPr>
         <w:rPr>
@@ -4791,8 +4761,8 @@
         <w:pStyle w:val="Titolo2"/>
       </w:pPr>
       <w:bookmarkStart w:id="22" w:name="_RF_9._Lista"/>
-      <w:bookmarkStart w:id="23" w:name="RF9listasconti"/>
-      <w:bookmarkStart w:id="24" w:name="_Toc152949488"/>
+      <w:bookmarkStart w:id="23" w:name="_Toc152949488"/>
+      <w:bookmarkStart w:id="24" w:name="RF9listasconti"/>
       <w:bookmarkEnd w:id="22"/>
       <w:r>
         <w:t xml:space="preserve">RF </w:t>
@@ -4806,9 +4776,9 @@
       <w:r>
         <w:t>sconti</w:t>
       </w:r>
-      <w:bookmarkEnd w:id="24"/>
-    </w:p>
-    <w:bookmarkEnd w:id="23"/>
+      <w:bookmarkEnd w:id="23"/>
+    </w:p>
+    <w:bookmarkEnd w:id="24"/>
     <w:p>
       <w:pPr>
         <w:rPr>
@@ -5099,7 +5069,21 @@
           <w:sz w:val="24"/>
           <w:szCs w:val="24"/>
         </w:rPr>
-        <w:t xml:space="preserve"> (univoco), nome, cognome e numero di telefono</w:t>
+        <w:t xml:space="preserve"> (univoco)</w:t>
+      </w:r>
+      <w:r>
+        <w:rPr>
+          <w:sz w:val="24"/>
+          <w:szCs w:val="24"/>
+        </w:rPr>
+        <w:t xml:space="preserve"> </w:t>
+      </w:r>
+      <w:r>
+        <w:rPr>
+          <w:sz w:val="24"/>
+          <w:szCs w:val="24"/>
+        </w:rPr>
+        <w:t>e numero di telefono</w:t>
       </w:r>
       <w:r>
         <w:rPr>
@@ -5120,21 +5104,7 @@
           <w:sz w:val="24"/>
           <w:szCs w:val="24"/>
         </w:rPr>
-        <w:t>La password</w:t>
-      </w:r>
-      <w:r>
-        <w:rPr>
-          <w:sz w:val="24"/>
-          <w:szCs w:val="24"/>
-        </w:rPr>
-        <w:t xml:space="preserve"> deve rispettare i requisiti espressi nel RNF 2</w:t>
-      </w:r>
-      <w:r>
-        <w:rPr>
-          <w:sz w:val="24"/>
-          <w:szCs w:val="24"/>
-        </w:rPr>
-        <w:t>.</w:t>
+        <w:t>La password deve rispettare i requisiti espressi nel RNF 2.</w:t>
       </w:r>
       <w:r>
         <w:rPr>
@@ -5188,23 +5158,7 @@
           <w:sz w:val="24"/>
           <w:szCs w:val="24"/>
         </w:rPr>
-        <w:t xml:space="preserve">Gli utenti potranno accedere al proprio account </w:t>
-      </w:r>
-      <w:proofErr w:type="spellStart"/>
-      <w:r>
-        <w:rPr>
-          <w:sz w:val="24"/>
-          <w:szCs w:val="24"/>
-        </w:rPr>
-        <w:t>iSpesa</w:t>
-      </w:r>
-      <w:proofErr w:type="spellEnd"/>
-      <w:r>
-        <w:rPr>
-          <w:sz w:val="24"/>
-          <w:szCs w:val="24"/>
-        </w:rPr>
-        <w:t xml:space="preserve"> aprendo l’apposita pagina di login. In tale pagina potranno accedere all’account inserendo username e password.</w:t>
+        <w:t>Gli utenti potranno accedere al proprio account iSpesa aprendo l’apposita pagina di login. In tale pagina potranno accedere all’account inserendo username e password.</w:t>
       </w:r>
     </w:p>
     <w:p>
@@ -5685,7 +5639,6 @@
           <w:sz w:val="24"/>
           <w:szCs w:val="24"/>
         </w:rPr>
-        <w:lastRenderedPageBreak/>
         <w:t xml:space="preserve">RF </w:t>
       </w:r>
       <w:r>
@@ -5777,23 +5730,56 @@
           <w:sz w:val="24"/>
           <w:szCs w:val="24"/>
         </w:rPr>
-        <w:t xml:space="preserve">RF </w:t>
-      </w:r>
+        <w:t>RF 20</w:t>
+      </w:r>
+      <w:bookmarkEnd w:id="35"/>
       <w:r>
         <w:rPr>
           <w:b/>
           <w:sz w:val="24"/>
           <w:szCs w:val="24"/>
         </w:rPr>
-        <w:t>20</w:t>
-      </w:r>
-      <w:bookmarkEnd w:id="35"/>
+        <w:t>.</w:t>
+      </w:r>
+      <w:r>
+        <w:rPr>
+          <w:sz w:val="24"/>
+          <w:szCs w:val="24"/>
+        </w:rPr>
+        <w:t xml:space="preserve"> Può anche cambiare la password. Per far ciò sarà necessario inserire la vecchia password e poi due volte la nuova password che dovrà essere conforme ai limiti espressi nel RNF 2.</w:t>
+      </w:r>
+    </w:p>
+    <w:p>
+      <w:pPr>
+        <w:rPr>
+          <w:sz w:val="24"/>
+          <w:szCs w:val="24"/>
+        </w:rPr>
+      </w:pPr>
+    </w:p>
+    <w:p>
+      <w:pPr>
+        <w:rPr>
+          <w:sz w:val="24"/>
+          <w:szCs w:val="24"/>
+        </w:rPr>
+      </w:pPr>
+      <w:bookmarkStart w:id="36" w:name="rf212fattori"/>
       <w:r>
         <w:rPr>
           <w:b/>
           <w:sz w:val="24"/>
           <w:szCs w:val="24"/>
         </w:rPr>
+        <w:t>RF 21</w:t>
+      </w:r>
+      <w:bookmarkEnd w:id="36"/>
+      <w:r>
+        <w:rPr>
+          <w:b/>
+          <w:sz w:val="24"/>
+          <w:szCs w:val="24"/>
+        </w:rPr>
         <w:t>.</w:t>
       </w:r>
       <w:r>
@@ -5801,70 +5787,7 @@
           <w:sz w:val="24"/>
           <w:szCs w:val="24"/>
         </w:rPr>
-        <w:t xml:space="preserve"> </w:t>
-      </w:r>
-      <w:r>
-        <w:rPr>
-          <w:sz w:val="24"/>
-          <w:szCs w:val="24"/>
-        </w:rPr>
-        <w:t>Può anche cambiare la password. Per far ciò sarà necessario inserire la vecchia password e poi due volte la nuova password che dovrà essere conforme ai limiti espressi nel RNF 2.</w:t>
-      </w:r>
-    </w:p>
-    <w:p>
-      <w:pPr>
-        <w:rPr>
-          <w:sz w:val="24"/>
-          <w:szCs w:val="24"/>
-        </w:rPr>
-      </w:pPr>
-    </w:p>
-    <w:p>
-      <w:pPr>
-        <w:rPr>
-          <w:sz w:val="24"/>
-          <w:szCs w:val="24"/>
-        </w:rPr>
-      </w:pPr>
-      <w:bookmarkStart w:id="36" w:name="rf212fattori"/>
-      <w:r>
-        <w:rPr>
-          <w:b/>
-          <w:sz w:val="24"/>
-          <w:szCs w:val="24"/>
-        </w:rPr>
-        <w:t xml:space="preserve">RF </w:t>
-      </w:r>
-      <w:r>
-        <w:rPr>
-          <w:b/>
-          <w:sz w:val="24"/>
-          <w:szCs w:val="24"/>
-        </w:rPr>
-        <w:t>21</w:t>
-      </w:r>
-      <w:bookmarkEnd w:id="36"/>
-      <w:r>
-        <w:rPr>
-          <w:b/>
-          <w:sz w:val="24"/>
-          <w:szCs w:val="24"/>
-        </w:rPr>
-        <w:t>.</w:t>
-      </w:r>
-      <w:r>
-        <w:rPr>
-          <w:sz w:val="24"/>
-          <w:szCs w:val="24"/>
-        </w:rPr>
-        <w:t xml:space="preserve"> </w:t>
-      </w:r>
-      <w:r>
-        <w:rPr>
-          <w:sz w:val="24"/>
-          <w:szCs w:val="24"/>
-        </w:rPr>
-        <w:t>Può abilitare in qualunque momento l’autenticazione a due fattori che prevede che durante il login l’utente inserisca anche un codice OTP ricevuto via SMS al numero di telefono salvato nell’account.</w:t>
+        <w:t xml:space="preserve"> Può abilitare in qualunque momento l’autenticazione a due fattori che prevede che durante il login l’utente inserisca anche un codice OTP ricevuto via SMS al numero di telefono salvato nell’account.</w:t>
       </w:r>
     </w:p>
     <w:p>
@@ -6555,7 +6478,7 @@
           <w:sz w:val="24"/>
           <w:szCs w:val="24"/>
         </w:rPr>
-        <w:t xml:space="preserve">). I dati personali relativi all’utente (nome, cognome, numero di telefono, email) e qualsiasi altro dato gestito dal sito che possa in qualsiasi modo identificare un utente, i suoi comportamenti, le sue preferenze e la tipologia di dispositivi utilizzati non dovranno essere divulgati in alcun modo e dovranno essere conservati “in una forma che consenta l’identificazione degli interessati per un arco di tempo non superiore al conseguimento delle finalità per le quali sono trattati”. All’art. 5, comma 1, lett. e), del </w:t>
+        <w:t xml:space="preserve">). I dati personali relativi all’utente (numero di telefono, email) e qualsiasi altro dato gestito dal sito che possa in qualsiasi modo identificare un utente, i suoi comportamenti, le sue preferenze e la tipologia di dispositivi utilizzati non dovranno essere divulgati in alcun modo e dovranno essere conservati “in una forma che consenta l’identificazione degli interessati per un arco di tempo non superiore al conseguimento delle finalità per le quali sono trattati”. All’art. 5, comma 1, lett. e), del </w:t>
       </w:r>
       <w:hyperlink r:id="rId9" w:history="1">
         <w:r>
@@ -6596,32 +6519,90 @@
       </w:pPr>
       <w:bookmarkStart w:id="41" w:name="_Toc152949494"/>
       <w:r>
+        <w:t>RNF 2. Sicurezza</w:t>
+      </w:r>
+      <w:bookmarkEnd w:id="41"/>
+    </w:p>
+    <w:p>
+      <w:pPr>
+        <w:rPr>
+          <w:sz w:val="24"/>
+          <w:szCs w:val="24"/>
+        </w:rPr>
+      </w:pPr>
+      <w:r>
+        <w:rPr>
+          <w:sz w:val="24"/>
+          <w:szCs w:val="24"/>
+        </w:rPr>
+        <w:t>Per garantire una maggiore sicurezza, le password degli utenti dovranno contenere almeno 8 caratteri, dei quali uno maiuscolo, uno minuscolo, un numero ed un carattere speciale HTML.</w:t>
+      </w:r>
+    </w:p>
+    <w:p>
+      <w:pPr>
+        <w:rPr>
+          <w:sz w:val="24"/>
+          <w:szCs w:val="24"/>
+        </w:rPr>
+      </w:pPr>
+    </w:p>
+    <w:p>
+      <w:pPr>
+        <w:pStyle w:val="Titolo2"/>
+      </w:pPr>
+      <w:bookmarkStart w:id="42" w:name="_Toc152949495"/>
+      <w:r>
         <w:t xml:space="preserve">RNF </w:t>
       </w:r>
       <w:r>
-        <w:t>2</w:t>
-      </w:r>
-      <w:r>
-        <w:t xml:space="preserve">. </w:t>
-      </w:r>
-      <w:r>
-        <w:t>Sicurezza</w:t>
-      </w:r>
-      <w:bookmarkEnd w:id="41"/>
-    </w:p>
-    <w:p>
-      <w:pPr>
-        <w:rPr>
-          <w:sz w:val="24"/>
-          <w:szCs w:val="24"/>
-        </w:rPr>
-      </w:pPr>
-      <w:r>
-        <w:rPr>
-          <w:sz w:val="24"/>
-          <w:szCs w:val="24"/>
-        </w:rPr>
-        <w:t>Per garantire una maggiore sicurezza, le password degli utenti dovranno contenere almeno 8 caratteri, dei quali uno maiuscolo, uno minuscolo, un numero ed un carattere speciale HTML.</w:t>
+        <w:t>3</w:t>
+      </w:r>
+      <w:r>
+        <w:t>. Affidabilità</w:t>
+      </w:r>
+      <w:bookmarkEnd w:id="42"/>
+    </w:p>
+    <w:p>
+      <w:pPr>
+        <w:rPr>
+          <w:sz w:val="24"/>
+          <w:szCs w:val="24"/>
+        </w:rPr>
+      </w:pPr>
+      <w:r>
+        <w:rPr>
+          <w:sz w:val="24"/>
+          <w:szCs w:val="24"/>
+        </w:rPr>
+        <w:t>Il sito web dovrà essere il più affidabile possibile per garantire ad ogni utente la possibilità di utilizzarlo quotidianamente.</w:t>
+      </w:r>
+      <w:r>
+        <w:rPr>
+          <w:sz w:val="24"/>
+          <w:szCs w:val="24"/>
+        </w:rPr>
+        <w:t xml:space="preserve"> Sono consentiti un massimo di 5 giorni di inattività all’anno per manutenzione, che possono essere estesi in caso di gravi problematiche con il sistema o la sua sicurezza (es. attacchi D</w:t>
+      </w:r>
+      <w:r>
+        <w:rPr>
+          <w:sz w:val="24"/>
+          <w:szCs w:val="24"/>
+        </w:rPr>
+        <w:t>D</w:t>
+      </w:r>
+      <w:r>
+        <w:rPr>
+          <w:sz w:val="24"/>
+          <w:szCs w:val="24"/>
+        </w:rPr>
+        <w:t>oS massivi o problemi con l’infrastruttura fisica del sito web)</w:t>
+      </w:r>
+      <w:r>
+        <w:rPr>
+          <w:sz w:val="24"/>
+          <w:szCs w:val="24"/>
+        </w:rPr>
+        <w:t xml:space="preserve">. Il tempo di risposta medio non dovrebbe mai superare il secondo. La fruizione dello stesso deve essere fluida e non deve causare problemi. Verranno adottate logiche di retry per le operazioni di trasmissione tra i vari livelli coinvolti. In particolare, tra i possibili errori per cui deve essere previsto un retry sono inclusi la perdita temporanea della connettività di rete per componenti e servizi (es. Database di back-end), l'indisponibilità temporanea di un servizio o i timeout generati perché un servizio è occupato. </w:t>
       </w:r>
     </w:p>
     <w:p>
@@ -6636,123 +6617,31 @@
       <w:pPr>
         <w:pStyle w:val="Titolo2"/>
       </w:pPr>
-      <w:bookmarkStart w:id="42" w:name="_Toc152949495"/>
+      <w:bookmarkStart w:id="43" w:name="_Toc152949496"/>
       <w:r>
         <w:t xml:space="preserve">RNF </w:t>
       </w:r>
       <w:r>
-        <w:t>3</w:t>
-      </w:r>
-      <w:r>
-        <w:t>. Affidabilità</w:t>
-      </w:r>
-      <w:bookmarkEnd w:id="42"/>
-    </w:p>
-    <w:p>
-      <w:pPr>
-        <w:rPr>
-          <w:sz w:val="24"/>
-          <w:szCs w:val="24"/>
-        </w:rPr>
-      </w:pPr>
-      <w:r>
-        <w:rPr>
-          <w:sz w:val="24"/>
-          <w:szCs w:val="24"/>
-        </w:rPr>
-        <w:t>Il sito web dovrà essere il più affidabile possibile per garantire ad ogni utente la possibilità di utilizzarlo quotidianamente.</w:t>
-      </w:r>
-      <w:r>
-        <w:rPr>
-          <w:sz w:val="24"/>
-          <w:szCs w:val="24"/>
-        </w:rPr>
-        <w:t xml:space="preserve"> Sono consentiti un massimo di 5 giorni di inattività all’anno per manutenzione, che possono essere estesi in caso di gravi problematiche con il sistema o la sua sicurezza (es. attacchi </w:t>
-      </w:r>
-      <w:proofErr w:type="spellStart"/>
-      <w:r>
-        <w:rPr>
-          <w:sz w:val="24"/>
-          <w:szCs w:val="24"/>
-        </w:rPr>
-        <w:t>D</w:t>
-      </w:r>
-      <w:r>
-        <w:rPr>
-          <w:sz w:val="24"/>
-          <w:szCs w:val="24"/>
-        </w:rPr>
-        <w:t>D</w:t>
-      </w:r>
-      <w:r>
-        <w:rPr>
-          <w:sz w:val="24"/>
-          <w:szCs w:val="24"/>
-        </w:rPr>
-        <w:t>oS</w:t>
-      </w:r>
-      <w:proofErr w:type="spellEnd"/>
-      <w:r>
-        <w:rPr>
-          <w:sz w:val="24"/>
-          <w:szCs w:val="24"/>
-        </w:rPr>
-        <w:t xml:space="preserve"> massivi o problemi con l’infrastruttura fisica del sito web)</w:t>
-      </w:r>
-      <w:r>
-        <w:rPr>
-          <w:sz w:val="24"/>
-          <w:szCs w:val="24"/>
-        </w:rPr>
-        <w:t xml:space="preserve">. Il tempo di risposta medio non dovrebbe mai superare il secondo. La fruizione dello stesso deve essere fluida e non deve causare problemi. Verranno adottate logiche di </w:t>
-      </w:r>
-      <w:proofErr w:type="spellStart"/>
-      <w:r>
-        <w:rPr>
-          <w:sz w:val="24"/>
-          <w:szCs w:val="24"/>
-        </w:rPr>
-        <w:t>retry</w:t>
-      </w:r>
-      <w:proofErr w:type="spellEnd"/>
-      <w:r>
-        <w:rPr>
-          <w:sz w:val="24"/>
-          <w:szCs w:val="24"/>
-        </w:rPr>
-        <w:t xml:space="preserve"> per le operazioni di trasmissione tra i vari livelli coinvolti. In particolare, tra i possibili errori per cui deve essere previsto un </w:t>
-      </w:r>
-      <w:proofErr w:type="spellStart"/>
-      <w:r>
-        <w:rPr>
-          <w:sz w:val="24"/>
-          <w:szCs w:val="24"/>
-        </w:rPr>
-        <w:t>retry</w:t>
-      </w:r>
-      <w:proofErr w:type="spellEnd"/>
-      <w:r>
-        <w:rPr>
-          <w:sz w:val="24"/>
-          <w:szCs w:val="24"/>
-        </w:rPr>
-        <w:t xml:space="preserve"> sono inclusi la perdita temporanea della connettività di rete per componenti e servizi (es. Database di back-end), l'indisponibilità temporanea di un servizio o i </w:t>
-      </w:r>
-      <w:proofErr w:type="spellStart"/>
-      <w:r>
-        <w:rPr>
-          <w:sz w:val="24"/>
-          <w:szCs w:val="24"/>
-        </w:rPr>
-        <w:t>timeout</w:t>
-      </w:r>
-      <w:proofErr w:type="spellEnd"/>
-      <w:r>
-        <w:rPr>
-          <w:sz w:val="24"/>
-          <w:szCs w:val="24"/>
-        </w:rPr>
-        <w:t xml:space="preserve"> generati perché un servizio è occupato. </w:t>
+        <w:t>4</w:t>
+      </w:r>
+      <w:r>
+        <w:t>. Lingua di sistema</w:t>
+      </w:r>
+      <w:bookmarkEnd w:id="43"/>
+    </w:p>
+    <w:p>
+      <w:pPr>
+        <w:rPr>
+          <w:sz w:val="24"/>
+          <w:szCs w:val="24"/>
+        </w:rPr>
+      </w:pPr>
+      <w:r>
+        <w:rPr>
+          <w:sz w:val="24"/>
+          <w:szCs w:val="24"/>
+        </w:rPr>
+        <w:t xml:space="preserve">Il sito web deve essere disponibile in lingua italiana, inglese e tedesca. La lingua può essere cambiata dall’utente mediante un apposito menù a tendina presente sul sito. I contenuti relativi ad ogni lingua devono essere identici </w:t>
       </w:r>
     </w:p>
     <w:p>
@@ -6767,50 +6656,11 @@
       <w:pPr>
         <w:pStyle w:val="Titolo2"/>
       </w:pPr>
-      <w:bookmarkStart w:id="43" w:name="_Toc152949496"/>
+      <w:bookmarkStart w:id="44" w:name="_Toc152949497"/>
       <w:r>
         <w:t xml:space="preserve">RNF </w:t>
       </w:r>
       <w:r>
-        <w:t>4</w:t>
-      </w:r>
-      <w:r>
-        <w:t>. Lingua di sistema</w:t>
-      </w:r>
-      <w:bookmarkEnd w:id="43"/>
-    </w:p>
-    <w:p>
-      <w:pPr>
-        <w:rPr>
-          <w:sz w:val="24"/>
-          <w:szCs w:val="24"/>
-        </w:rPr>
-      </w:pPr>
-      <w:r>
-        <w:rPr>
-          <w:sz w:val="24"/>
-          <w:szCs w:val="24"/>
-        </w:rPr>
-        <w:t xml:space="preserve">Il sito web deve essere disponibile in lingua italiana, inglese e tedesca. La lingua può essere cambiata dall’utente mediante un apposito menù a tendina presente sul sito. I contenuti relativi ad ogni lingua devono essere identici </w:t>
-      </w:r>
-    </w:p>
-    <w:p>
-      <w:pPr>
-        <w:rPr>
-          <w:sz w:val="24"/>
-          <w:szCs w:val="24"/>
-        </w:rPr>
-      </w:pPr>
-    </w:p>
-    <w:p>
-      <w:pPr>
-        <w:pStyle w:val="Titolo2"/>
-      </w:pPr>
-      <w:bookmarkStart w:id="44" w:name="_Toc152949497"/>
-      <w:r>
-        <w:t xml:space="preserve">RNF </w:t>
-      </w:r>
-      <w:r>
         <w:t>5</w:t>
       </w:r>
       <w:r>
@@ -6830,23 +6680,7 @@
           <w:sz w:val="24"/>
           <w:szCs w:val="24"/>
         </w:rPr>
-        <w:t xml:space="preserve">Il sito web sarà compatibile su desktop con le versioni </w:t>
-      </w:r>
-      <w:proofErr w:type="spellStart"/>
-      <w:r>
-        <w:rPr>
-          <w:sz w:val="24"/>
-          <w:szCs w:val="24"/>
-        </w:rPr>
-        <w:t>Chromium</w:t>
-      </w:r>
-      <w:proofErr w:type="spellEnd"/>
-      <w:r>
-        <w:rPr>
-          <w:sz w:val="24"/>
-          <w:szCs w:val="24"/>
-        </w:rPr>
-        <w:t xml:space="preserve"> 79 e Firefox 68 e superiori. Safari non verrà supportato.</w:t>
+        <w:t>Il sito web sarà compatibile su desktop con le versioni Chromium 79 e Firefox 68 e superiori. Safari non verrà supportato.</w:t>
       </w:r>
     </w:p>
     <w:p>
@@ -7223,39 +7057,7 @@
           <w:sz w:val="24"/>
           <w:szCs w:val="24"/>
         </w:rPr>
-        <w:t xml:space="preserve">Questa sezione contiene dei </w:t>
-      </w:r>
-      <w:proofErr w:type="spellStart"/>
-      <w:r>
-        <w:rPr>
-          <w:sz w:val="24"/>
-          <w:szCs w:val="24"/>
-        </w:rPr>
-        <w:t>mockup</w:t>
-      </w:r>
-      <w:proofErr w:type="spellEnd"/>
-      <w:r>
-        <w:rPr>
-          <w:sz w:val="24"/>
-          <w:szCs w:val="24"/>
-        </w:rPr>
-        <w:t xml:space="preserve"> realizzati direttamente in HTML delle schermate relative ai requisiti funzionali del sito web. Tali immagini hanno lo scopo di rappresentare come il sito web si presenterà all’utente finale e come esso potrà interagire col sito web. I seguenti </w:t>
-      </w:r>
-      <w:proofErr w:type="spellStart"/>
-      <w:r>
-        <w:rPr>
-          <w:sz w:val="24"/>
-          <w:szCs w:val="24"/>
-        </w:rPr>
-        <w:t>mockup</w:t>
-      </w:r>
-      <w:proofErr w:type="spellEnd"/>
-      <w:r>
-        <w:rPr>
-          <w:sz w:val="24"/>
-          <w:szCs w:val="24"/>
-        </w:rPr>
-        <w:t xml:space="preserve"> sono relativi alle funzioni di:</w:t>
+        <w:t>Questa sezione contiene dei mockup realizzati direttamente in HTML delle schermate relative ai requisiti funzionali del sito web. Tali immagini hanno lo scopo di rappresentare come il sito web si presenterà all’utente finale e come esso potrà interagire col sito web. I seguenti mockup sono relativi alle funzioni di:</w:t>
       </w:r>
     </w:p>
     <w:p>
@@ -7280,7 +7082,7 @@
           <w:noProof/>
         </w:rPr>
         <w:drawing>
-          <wp:anchor distT="0" distB="0" distL="114300" distR="114300" simplePos="0" relativeHeight="251658240" behindDoc="1" locked="0" layoutInCell="1" allowOverlap="1" wp14:anchorId="6C7AC20D" wp14:editId="4ACC42E8">
+          <wp:anchor distT="0" distB="0" distL="114300" distR="114300" simplePos="0" relativeHeight="251658240" behindDoc="1" locked="0" layoutInCell="1" allowOverlap="1" wp14:anchorId="6C7AC20D" wp14:editId="37406B1A">
             <wp:simplePos x="0" y="0"/>
             <wp:positionH relativeFrom="margin">
               <wp:align>center</wp:align>
@@ -7384,7 +7186,7 @@
           <w:noProof/>
         </w:rPr>
         <w:drawing>
-          <wp:anchor distT="0" distB="0" distL="114300" distR="114300" simplePos="0" relativeHeight="251660288" behindDoc="0" locked="0" layoutInCell="1" allowOverlap="1" wp14:anchorId="0D4DC00B" wp14:editId="69A71B39">
+          <wp:anchor distT="0" distB="0" distL="114300" distR="114300" simplePos="0" relativeHeight="251660288" behindDoc="0" locked="0" layoutInCell="1" allowOverlap="1" wp14:anchorId="0D4DC00B" wp14:editId="1390DB79">
             <wp:simplePos x="0" y="0"/>
             <wp:positionH relativeFrom="margin">
               <wp:align>center</wp:align>
@@ -7566,7 +7368,7 @@
           <w:noProof/>
         </w:rPr>
         <w:drawing>
-          <wp:anchor distT="0" distB="0" distL="114300" distR="114300" simplePos="0" relativeHeight="251663360" behindDoc="0" locked="0" layoutInCell="1" allowOverlap="1" wp14:anchorId="4EFA9F5B" wp14:editId="42A5B1E9">
+          <wp:anchor distT="0" distB="0" distL="114300" distR="114300" simplePos="0" relativeHeight="251663360" behindDoc="0" locked="0" layoutInCell="1" allowOverlap="1" wp14:anchorId="4EFA9F5B" wp14:editId="1FAEE4EB">
             <wp:simplePos x="0" y="0"/>
             <wp:positionH relativeFrom="margin">
               <wp:align>center</wp:align>
@@ -7678,7 +7480,7 @@
         </w:rPr>
         <w:lastRenderedPageBreak/>
         <w:drawing>
-          <wp:anchor distT="0" distB="0" distL="114300" distR="114300" simplePos="0" relativeHeight="251659264" behindDoc="0" locked="0" layoutInCell="1" allowOverlap="1" wp14:anchorId="29E083BC" wp14:editId="69C84255">
+          <wp:anchor distT="0" distB="0" distL="114300" distR="114300" simplePos="0" relativeHeight="251659264" behindDoc="0" locked="0" layoutInCell="1" allowOverlap="1" wp14:anchorId="29E083BC" wp14:editId="28C81A8A">
             <wp:simplePos x="0" y="0"/>
             <wp:positionH relativeFrom="page">
               <wp:posOffset>161925</wp:posOffset>
@@ -8018,23 +7820,7 @@
           <w:sz w:val="24"/>
           <w:szCs w:val="24"/>
         </w:rPr>
-        <w:t xml:space="preserve">I sistemi esterni con cui </w:t>
-      </w:r>
-      <w:proofErr w:type="spellStart"/>
-      <w:r>
-        <w:rPr>
-          <w:sz w:val="24"/>
-          <w:szCs w:val="24"/>
-        </w:rPr>
-        <w:t>iSpesa</w:t>
-      </w:r>
-      <w:proofErr w:type="spellEnd"/>
-      <w:r>
-        <w:rPr>
-          <w:sz w:val="24"/>
-          <w:szCs w:val="24"/>
-        </w:rPr>
-        <w:t xml:space="preserve"> si dovrà interfacciare sono:</w:t>
+        <w:t>I sistemi esterni con cui iSpesa si dovrà interfacciare sono:</w:t>
       </w:r>
     </w:p>
     <w:p>
@@ -8145,23 +7931,7 @@
             <w:sz w:val="24"/>
             <w:szCs w:val="24"/>
           </w:rPr>
-          <w:t>R</w:t>
-        </w:r>
-        <w:r>
-          <w:rPr>
-            <w:rStyle w:val="Collegamentoipertestuale"/>
-            <w:sz w:val="24"/>
-            <w:szCs w:val="24"/>
-          </w:rPr>
-          <w:t>F</w:t>
-        </w:r>
-        <w:r>
-          <w:rPr>
-            <w:rStyle w:val="Collegamentoipertestuale"/>
-            <w:sz w:val="24"/>
-            <w:szCs w:val="24"/>
-          </w:rPr>
-          <w:t xml:space="preserve"> 11</w:t>
+          <w:t>RF 11</w:t>
         </w:r>
       </w:hyperlink>
       <w:r>
@@ -8192,23 +7962,7 @@
             <w:sz w:val="24"/>
             <w:szCs w:val="24"/>
           </w:rPr>
-          <w:t>R</w:t>
-        </w:r>
-        <w:r>
-          <w:rPr>
-            <w:rStyle w:val="Collegamentoipertestuale"/>
-            <w:sz w:val="24"/>
-            <w:szCs w:val="24"/>
-          </w:rPr>
-          <w:t>F</w:t>
-        </w:r>
-        <w:r>
-          <w:rPr>
-            <w:rStyle w:val="Collegamentoipertestuale"/>
-            <w:sz w:val="24"/>
-            <w:szCs w:val="24"/>
-          </w:rPr>
-          <w:t xml:space="preserve"> 12</w:t>
+          <w:t>RF 12</w:t>
         </w:r>
       </w:hyperlink>
       <w:r>
@@ -8284,23 +8038,7 @@
             <w:sz w:val="24"/>
             <w:szCs w:val="24"/>
           </w:rPr>
-          <w:t>RF</w:t>
-        </w:r>
-        <w:r>
-          <w:rPr>
-            <w:rStyle w:val="Collegamentoipertestuale"/>
-            <w:sz w:val="24"/>
-            <w:szCs w:val="24"/>
-          </w:rPr>
-          <w:t xml:space="preserve"> </w:t>
-        </w:r>
-        <w:r>
-          <w:rPr>
-            <w:rStyle w:val="Collegamentoipertestuale"/>
-            <w:sz w:val="24"/>
-            <w:szCs w:val="24"/>
-          </w:rPr>
-          <w:t>13</w:t>
+          <w:t>RF 13</w:t>
         </w:r>
       </w:hyperlink>
       <w:r>
@@ -8366,44 +8104,23 @@
         <w:t xml:space="preserve">5.2 </w:t>
       </w:r>
       <w:r>
-        <w:t xml:space="preserve">Database dei dati </w:t>
-      </w:r>
-      <w:proofErr w:type="spellStart"/>
-      <w:r>
-        <w:t>iSpesa</w:t>
+        <w:t>Database dei dati iSpesa</w:t>
       </w:r>
       <w:bookmarkEnd w:id="58"/>
-      <w:proofErr w:type="spellEnd"/>
-    </w:p>
-    <w:p>
-      <w:pPr>
-        <w:rPr>
-          <w:sz w:val="24"/>
-          <w:szCs w:val="24"/>
-        </w:rPr>
-      </w:pPr>
-      <w:r>
-        <w:rPr>
-          <w:sz w:val="24"/>
-          <w:szCs w:val="24"/>
-        </w:rPr>
-        <w:t xml:space="preserve">I dati relativi ad ogni prodotto, negozio, sconto, volantino verranno conservati in un apposito database realizzato mediante </w:t>
-      </w:r>
-      <w:proofErr w:type="spellStart"/>
-      <w:r>
-        <w:rPr>
-          <w:sz w:val="24"/>
-          <w:szCs w:val="24"/>
-        </w:rPr>
-        <w:t>MariaDB</w:t>
-      </w:r>
-      <w:proofErr w:type="spellEnd"/>
-      <w:r>
-        <w:rPr>
-          <w:sz w:val="24"/>
-          <w:szCs w:val="24"/>
-        </w:rPr>
-        <w:t xml:space="preserve">. </w:t>
+    </w:p>
+    <w:p>
+      <w:pPr>
+        <w:rPr>
+          <w:sz w:val="24"/>
+          <w:szCs w:val="24"/>
+        </w:rPr>
+      </w:pPr>
+      <w:r>
+        <w:rPr>
+          <w:sz w:val="24"/>
+          <w:szCs w:val="24"/>
+        </w:rPr>
+        <w:t xml:space="preserve">I dati relativi ad ogni prodotto, negozio, sconto, volantino verranno conservati in un apposito database realizzato mediante MariaDB. </w:t>
       </w:r>
       <w:r>
         <w:rPr>
@@ -8548,23 +8265,7 @@
             <w:sz w:val="24"/>
             <w:szCs w:val="24"/>
           </w:rPr>
-          <w:t>R</w:t>
-        </w:r>
-        <w:r>
-          <w:rPr>
-            <w:rStyle w:val="Collegamentoipertestuale"/>
-            <w:sz w:val="24"/>
-            <w:szCs w:val="24"/>
-          </w:rPr>
-          <w:t>F</w:t>
-        </w:r>
-        <w:r>
-          <w:rPr>
-            <w:rStyle w:val="Collegamentoipertestuale"/>
-            <w:sz w:val="24"/>
-            <w:szCs w:val="24"/>
-          </w:rPr>
-          <w:t xml:space="preserve"> 7</w:t>
+          <w:t>RF 7</w:t>
         </w:r>
       </w:hyperlink>
       <w:r>

</xml_diff>

<commit_message>
Refinitura D Refinitura D
</commit_message>
<xml_diff>
--- a/Deliverables/Deliverable1.docx
+++ b/Deliverables/Deliverable1.docx
@@ -4637,7 +4637,21 @@
           <w:sz w:val="24"/>
           <w:szCs w:val="24"/>
         </w:rPr>
-        <w:t>La lista prodotti funge da homepage del sito e mostra un elenco di tutti i prodotti presenti nel database del sito. Tale lista può essere ordinata in base a: il nome del prodotto, la categoria, il prezzo dello stesso. Tale ordinamento può essere sia crescente che decrescente. Sarà possibile, inoltre, filtrare la ricerca in base a</w:t>
+        <w:t>La lista prodotti funge da homepage del sito e mostra un elenco di tutti i prodotti presenti nel database del sito. Tale lista può essere ordinata in base a: il nome del prodotto, la categoria, il prezzo dello stesso</w:t>
+      </w:r>
+      <w:r>
+        <w:rPr>
+          <w:sz w:val="24"/>
+          <w:szCs w:val="24"/>
+        </w:rPr>
+        <w:t>, il nome di un negozio</w:t>
+      </w:r>
+      <w:r>
+        <w:rPr>
+          <w:sz w:val="24"/>
+          <w:szCs w:val="24"/>
+        </w:rPr>
+        <w:t>. Tale ordinamento può essere sia crescente che decrescente. Sarà possibile, inoltre, filtrare la ricerca in base a</w:t>
       </w:r>
       <w:r>
         <w:rPr>
@@ -4672,7 +4686,21 @@
           <w:sz w:val="24"/>
           <w:szCs w:val="24"/>
         </w:rPr>
-        <w:t>zio in particolare, un prezzo minimo o massimo, la categoria.</w:t>
+        <w:t>zio in particolare, un prezzo minimo o massimo, la categoria</w:t>
+      </w:r>
+      <w:r>
+        <w:rPr>
+          <w:sz w:val="24"/>
+          <w:szCs w:val="24"/>
+        </w:rPr>
+        <w:t>, la presenza in un negozio in particolare</w:t>
+      </w:r>
+      <w:r>
+        <w:rPr>
+          <w:sz w:val="24"/>
+          <w:szCs w:val="24"/>
+        </w:rPr>
+        <w:t>.</w:t>
       </w:r>
     </w:p>
     <w:p>
@@ -4785,7 +4813,42 @@
           <w:sz w:val="24"/>
           <w:szCs w:val="24"/>
         </w:rPr>
-        <w:t>. Tale lista può essere ordinata in base a: il nome del prodotto, la categoria, il prezzo dello stesso. Tale ordinamento può essere sia crescente che decrescente. Sarà possibile, inoltre, filtrare la ricerca in base a: il nome del prodotto, il nome di un negozio in particolare, un prezzo minimo o massimo, la categoria.</w:t>
+        <w:t>. Tale lista può essere ordinata in base a</w:t>
+      </w:r>
+      <w:r>
+        <w:rPr>
+          <w:sz w:val="24"/>
+          <w:szCs w:val="24"/>
+        </w:rPr>
+        <w:t>l</w:t>
+      </w:r>
+      <w:r>
+        <w:rPr>
+          <w:sz w:val="24"/>
+          <w:szCs w:val="24"/>
+        </w:rPr>
+        <w:t xml:space="preserve"> nome del </w:t>
+      </w:r>
+      <w:r>
+        <w:rPr>
+          <w:sz w:val="24"/>
+          <w:szCs w:val="24"/>
+        </w:rPr>
+        <w:t>negozio o alle recensioni</w:t>
+      </w:r>
+      <w:r>
+        <w:rPr>
+          <w:sz w:val="24"/>
+          <w:szCs w:val="24"/>
+        </w:rPr>
+        <w:t>. Tale ordinamento può essere sia crescente che decrescente. Sarà possibile, inoltre, filtrare la ricerca in base a</w:t>
+      </w:r>
+      <w:r>
+        <w:rPr>
+          <w:sz w:val="24"/>
+          <w:szCs w:val="24"/>
+        </w:rPr>
+        <w:t>l nome del negozio o ad una località in particolare in cui si può trovare.</w:t>
       </w:r>
     </w:p>
     <w:p>
@@ -4908,6 +4971,13 @@
         </w:rPr>
         <w:t>l nome del negozio a cui il volantino appartiene ed anche filtrata inserendo il nome di un negozio. L’ordinamento può essere sia crescente che decrescente</w:t>
       </w:r>
+      <w:r>
+        <w:rPr>
+          <w:sz w:val="24"/>
+          <w:szCs w:val="24"/>
+        </w:rPr>
+        <w:t>. Cliccando su un volantino lo si potrà aprire. I volantini scaduti verranno eliminato in automatico dal sistema durante l’aggiornamento del sito.</w:t>
+      </w:r>
     </w:p>
     <w:p>
       <w:pPr>
@@ -4959,7 +5029,21 @@
           <w:sz w:val="24"/>
           <w:szCs w:val="24"/>
         </w:rPr>
-        <w:t xml:space="preserve">gli </w:t>
+        <w:t>gli</w:t>
+      </w:r>
+      <w:r>
+        <w:rPr>
+          <w:sz w:val="24"/>
+          <w:szCs w:val="24"/>
+        </w:rPr>
+        <w:t xml:space="preserve"> sconti</w:t>
+      </w:r>
+      <w:r>
+        <w:rPr>
+          <w:sz w:val="24"/>
+          <w:szCs w:val="24"/>
+        </w:rPr>
+        <w:t xml:space="preserve"> </w:t>
       </w:r>
       <w:r>
         <w:rPr>
@@ -4981,6 +5065,16 @@
         <w:rPr>
           <w:sz w:val="24"/>
           <w:szCs w:val="24"/>
+        </w:rPr>
+      </w:pPr>
+    </w:p>
+    <w:p>
+      <w:pPr>
+        <w:rPr>
+          <w:b/>
+          <w:sz w:val="24"/>
+          <w:szCs w:val="24"/>
+          <w:u w:val="single"/>
         </w:rPr>
       </w:pPr>
     </w:p>
@@ -5265,14 +5359,14 @@
           <w:sz w:val="24"/>
           <w:szCs w:val="24"/>
         </w:rPr>
-        <w:t>La password deve rispettare i requisiti espressi nel RNF 2.</w:t>
-      </w:r>
-      <w:r>
-        <w:rPr>
-          <w:sz w:val="24"/>
-          <w:szCs w:val="24"/>
-        </w:rPr>
-        <w:t xml:space="preserve"> La sessione di registrazione scadrà dopo 2 ore di inattività da parte dell’utente.</w:t>
+        <w:t>La password deve rispettare i requisiti espressi nel RNF 2</w:t>
+      </w:r>
+      <w:r>
+        <w:rPr>
+          <w:sz w:val="24"/>
+          <w:szCs w:val="24"/>
+        </w:rPr>
+        <w:t>.</w:t>
       </w:r>
       <w:r>
         <w:rPr>
@@ -5815,7 +5909,21 @@
           <w:sz w:val="24"/>
           <w:szCs w:val="24"/>
         </w:rPr>
-        <w:t xml:space="preserve"> possibilità effettuare recensioni dei negozi in questione inserendo un numero di stellina che varia da 1 a 5 più un breve paragrafo di testo. Tale paragrafo di testo avrà al massimo 1024 caratteri.</w:t>
+        <w:t xml:space="preserve"> possibilità effettuare recensioni dei negozi in questione inserendo un numero di stellin</w:t>
+      </w:r>
+      <w:r>
+        <w:rPr>
+          <w:sz w:val="24"/>
+          <w:szCs w:val="24"/>
+        </w:rPr>
+        <w:t xml:space="preserve">e </w:t>
+      </w:r>
+      <w:r>
+        <w:rPr>
+          <w:sz w:val="24"/>
+          <w:szCs w:val="24"/>
+        </w:rPr>
+        <w:t>che varia da 1 a 5 più un breve paragrafo di testo. Tale paragrafo di testo avrà al massimo 1024 caratteri.</w:t>
       </w:r>
     </w:p>
     <w:p>
@@ -7426,7 +7534,7 @@
           <w:noProof/>
         </w:rPr>
         <w:drawing>
-          <wp:anchor distT="0" distB="0" distL="114300" distR="114300" simplePos="0" relativeHeight="251658240" behindDoc="1" locked="0" layoutInCell="1" allowOverlap="1" wp14:anchorId="6C7AC20D" wp14:editId="2F51AC1D">
+          <wp:anchor distT="0" distB="0" distL="114300" distR="114300" simplePos="0" relativeHeight="251658240" behindDoc="1" locked="0" layoutInCell="1" allowOverlap="1" wp14:anchorId="6C7AC20D" wp14:editId="76BC0777">
             <wp:simplePos x="0" y="0"/>
             <wp:positionH relativeFrom="margin">
               <wp:align>center</wp:align>
@@ -7530,7 +7638,7 @@
           <w:noProof/>
         </w:rPr>
         <w:drawing>
-          <wp:anchor distT="0" distB="0" distL="114300" distR="114300" simplePos="0" relativeHeight="251660288" behindDoc="0" locked="0" layoutInCell="1" allowOverlap="1" wp14:anchorId="0D4DC00B" wp14:editId="26F8BC04">
+          <wp:anchor distT="0" distB="0" distL="114300" distR="114300" simplePos="0" relativeHeight="251660288" behindDoc="0" locked="0" layoutInCell="1" allowOverlap="1" wp14:anchorId="0D4DC00B" wp14:editId="56182122">
             <wp:simplePos x="0" y="0"/>
             <wp:positionH relativeFrom="margin">
               <wp:align>center</wp:align>
@@ -7712,7 +7820,7 @@
           <w:noProof/>
         </w:rPr>
         <w:drawing>
-          <wp:anchor distT="0" distB="0" distL="114300" distR="114300" simplePos="0" relativeHeight="251663360" behindDoc="0" locked="0" layoutInCell="1" allowOverlap="1" wp14:anchorId="4EFA9F5B" wp14:editId="3A77F4D7">
+          <wp:anchor distT="0" distB="0" distL="114300" distR="114300" simplePos="0" relativeHeight="251663360" behindDoc="0" locked="0" layoutInCell="1" allowOverlap="1" wp14:anchorId="4EFA9F5B" wp14:editId="6BDE9C1E">
             <wp:simplePos x="0" y="0"/>
             <wp:positionH relativeFrom="margin">
               <wp:align>center</wp:align>
@@ -7824,7 +7932,7 @@
         </w:rPr>
         <w:lastRenderedPageBreak/>
         <w:drawing>
-          <wp:anchor distT="0" distB="0" distL="114300" distR="114300" simplePos="0" relativeHeight="251659264" behindDoc="0" locked="0" layoutInCell="1" allowOverlap="1" wp14:anchorId="29E083BC" wp14:editId="5BF0A85E">
+          <wp:anchor distT="0" distB="0" distL="114300" distR="114300" simplePos="0" relativeHeight="251659264" behindDoc="0" locked="0" layoutInCell="1" allowOverlap="1" wp14:anchorId="29E083BC" wp14:editId="3AD08081">
             <wp:simplePos x="0" y="0"/>
             <wp:positionH relativeFrom="page">
               <wp:posOffset>161925</wp:posOffset>

</xml_diff>